<commit_message>
Updating the executiong time and adding instructions on how to restore the database
</commit_message>
<xml_diff>
--- a/docs/Backing up the Bitnami Mysql database.docx
+++ b/docs/Backing up the Bitnami Mysql database.docx
@@ -139,23 +139,7 @@
               <w:t xml:space="preserve">Development-Server: </w:t>
             </w:r>
             <w:r>
-              <w:t>/home/</w:t>
-            </w:r>
-            <w:proofErr w:type="spellStart"/>
-            <w:r>
-              <w:t>bitnami</w:t>
-            </w:r>
-            <w:proofErr w:type="spellEnd"/>
-            <w:r>
-              <w:t>/stack/</w:t>
-            </w:r>
-            <w:proofErr w:type="spellStart"/>
-            <w:r>
-              <w:t>mysql</w:t>
-            </w:r>
-            <w:proofErr w:type="spellEnd"/>
-            <w:r>
-              <w:t>/backup</w:t>
+              <w:t>/home/bitnami/stack/mysql/backup</w:t>
             </w:r>
             <w:r>
               <w:t>/</w:t>
@@ -171,8 +155,10 @@
           </w:tcPr>
           <w:p>
             <w:r>
-              <w:t>Script running times</w:t>
-            </w:r>
+              <w:t>Script running time</w:t>
+            </w:r>
+            <w:bookmarkStart w:id="0" w:name="_GoBack"/>
+            <w:bookmarkEnd w:id="0"/>
           </w:p>
         </w:tc>
         <w:tc>
@@ -184,7 +170,10 @@
               <w:cnfStyle w:val="000000000000" w:firstRow="0" w:lastRow="0" w:firstColumn="0" w:lastColumn="0" w:oddVBand="0" w:evenVBand="0" w:oddHBand="0" w:evenHBand="0" w:firstRowFirstColumn="0" w:firstRowLastColumn="0" w:lastRowFirstColumn="0" w:lastRowLastColumn="0"/>
             </w:pPr>
             <w:r>
-              <w:t>Every day at 5:00, local time on the Development server</w:t>
+              <w:t>Every day at 9</w:t>
+            </w:r>
+            <w:r>
+              <w:t>:00, local time on the Development server</w:t>
             </w:r>
           </w:p>
         </w:tc>
@@ -216,13 +205,8 @@
               </w:rPr>
             </w:pPr>
             <w:r>
-              <w:t xml:space="preserve">Operating System </w:t>
-            </w:r>
-            <w:proofErr w:type="spellStart"/>
-            <w:r>
-              <w:t>Crontab</w:t>
-            </w:r>
-            <w:proofErr w:type="spellEnd"/>
+              <w:t>Operating System Crontab</w:t>
+            </w:r>
           </w:p>
         </w:tc>
       </w:tr>
@@ -247,23 +231,7 @@
               <w:cnfStyle w:val="000000000000" w:firstRow="0" w:lastRow="0" w:firstColumn="0" w:lastColumn="0" w:oddVBand="0" w:evenVBand="0" w:oddHBand="0" w:evenHBand="0" w:firstRowFirstColumn="0" w:firstRowLastColumn="0" w:lastRowFirstColumn="0" w:lastRowLastColumn="0"/>
             </w:pPr>
             <w:r>
-              <w:t>/home/</w:t>
-            </w:r>
-            <w:proofErr w:type="spellStart"/>
-            <w:r>
-              <w:t>bitnami</w:t>
-            </w:r>
-            <w:proofErr w:type="spellEnd"/>
-            <w:r>
-              <w:t>/stack/</w:t>
-            </w:r>
-            <w:proofErr w:type="spellStart"/>
-            <w:r>
-              <w:t>mysql</w:t>
-            </w:r>
-            <w:proofErr w:type="spellEnd"/>
-            <w:r>
-              <w:t>/backup</w:t>
+              <w:t>/home/bitnami/stack/mysql/backup</w:t>
             </w:r>
             <w:r>
               <w:t xml:space="preserve">/ </w:t>
@@ -327,23 +295,7 @@
               <w:cnfStyle w:val="000000000000" w:firstRow="0" w:lastRow="0" w:firstColumn="0" w:lastColumn="0" w:oddVBand="0" w:evenVBand="0" w:oddHBand="0" w:evenHBand="0" w:firstRowFirstColumn="0" w:firstRowLastColumn="0" w:lastRowFirstColumn="0" w:lastRowLastColumn="0"/>
             </w:pPr>
             <w:r>
-              <w:t>/home/</w:t>
-            </w:r>
-            <w:proofErr w:type="spellStart"/>
-            <w:r>
-              <w:t>bitnami</w:t>
-            </w:r>
-            <w:proofErr w:type="spellEnd"/>
-            <w:r>
-              <w:t>/stack/</w:t>
-            </w:r>
-            <w:proofErr w:type="spellStart"/>
-            <w:r>
-              <w:t>mysql</w:t>
-            </w:r>
-            <w:proofErr w:type="spellEnd"/>
-            <w:r>
-              <w:t>/backup/bitnami_drupal7_bk</w:t>
+              <w:t>/home/bitnami/stack/mysql/backup/bitnami_drupal7_bk</w:t>
             </w:r>
           </w:p>
         </w:tc>
@@ -397,15 +349,7 @@
         <w:jc w:val="both"/>
       </w:pPr>
       <w:r>
-        <w:t xml:space="preserve">A </w:t>
-      </w:r>
-      <w:proofErr w:type="spellStart"/>
-      <w:r>
-        <w:t>perl</w:t>
-      </w:r>
-      <w:proofErr w:type="spellEnd"/>
-      <w:r>
-        <w:t xml:space="preserve"> script </w:t>
+        <w:t xml:space="preserve">A perl script </w:t>
       </w:r>
       <w:r>
         <w:t xml:space="preserve">is responsible for backing up the database. In general, it performs the </w:t>
@@ -519,15 +463,7 @@
         <w:jc w:val="both"/>
       </w:pPr>
       <w:r>
-        <w:t xml:space="preserve">The scripts expect one parameter: the database name. It will connect remotely to that database on the production server using the </w:t>
-      </w:r>
-      <w:proofErr w:type="spellStart"/>
-      <w:r>
-        <w:t>bitnami</w:t>
-      </w:r>
-      <w:proofErr w:type="spellEnd"/>
-      <w:r>
-        <w:t xml:space="preserve"> user </w:t>
+        <w:t xml:space="preserve">The scripts expect one parameter: the database name. It will connect remotely to that database on the production server using the bitnami user </w:t>
       </w:r>
       <w:r>
         <w:t>with its</w:t>
@@ -542,20 +478,7 @@
         <w:t xml:space="preserve"> password. It will extract the schema first followed by the entire database data. The schema and the data will be dumped in a file in the backup location directory. The </w:t>
       </w:r>
       <w:r>
-        <w:t xml:space="preserve">script </w:t>
-      </w:r>
-      <w:proofErr w:type="spellStart"/>
-      <w:r>
-        <w:t>gzips</w:t>
-      </w:r>
-      <w:proofErr w:type="spellEnd"/>
-      <w:r>
-        <w:t>’ the dumped file</w:t>
-      </w:r>
-      <w:bookmarkStart w:id="0" w:name="_GoBack"/>
-      <w:bookmarkEnd w:id="0"/>
-      <w:r>
-        <w:t>s to reduce the disk space used by the backup files.</w:t>
+        <w:t>script gzips’ the dumped files to reduce the disk space used by the backup files.</w:t>
       </w:r>
     </w:p>
     <w:p>
@@ -564,23 +487,7 @@
         <w:jc w:val="both"/>
       </w:pPr>
       <w:r>
-        <w:t xml:space="preserve">The </w:t>
-      </w:r>
-      <w:proofErr w:type="spellStart"/>
-      <w:r>
-        <w:t>perl</w:t>
-      </w:r>
-      <w:proofErr w:type="spellEnd"/>
-      <w:r>
-        <w:t xml:space="preserve"> script is using </w:t>
-      </w:r>
-      <w:proofErr w:type="spellStart"/>
-      <w:r>
-        <w:t>mysqldump</w:t>
-      </w:r>
-      <w:proofErr w:type="spellEnd"/>
-      <w:r>
-        <w:t xml:space="preserve"> underneath along other supportive libraries.</w:t>
+        <w:t>The perl script is using mysqldump underneath along other supportive libraries.</w:t>
       </w:r>
     </w:p>
     <w:p>
@@ -597,13 +504,8 @@
         <w:spacing w:line="240" w:lineRule="auto"/>
         <w:jc w:val="both"/>
       </w:pPr>
-      <w:proofErr w:type="spellStart"/>
-      <w:r>
-        <w:t>Mysql</w:t>
-      </w:r>
-      <w:proofErr w:type="spellEnd"/>
-      <w:r>
-        <w:t xml:space="preserve"> provides two </w:t>
+      <w:r>
+        <w:t xml:space="preserve">Mysql provides two </w:t>
       </w:r>
       <w:r>
         <w:t>mechanisms</w:t>
@@ -617,63 +519,135 @@
       <w:r>
         <w:t xml:space="preserve"> up a database.  The first one is using the </w:t>
       </w:r>
-      <w:proofErr w:type="spellStart"/>
       <w:r>
         <w:t>mysqlhotcopy</w:t>
       </w:r>
-      <w:proofErr w:type="spellEnd"/>
       <w:r>
         <w:t xml:space="preserve"> utility, and the second one is with </w:t>
       </w:r>
-      <w:proofErr w:type="spellStart"/>
       <w:r>
         <w:t>mysqldump</w:t>
       </w:r>
-      <w:proofErr w:type="spellEnd"/>
-      <w:r>
-        <w:t xml:space="preserve"> utility. The </w:t>
-      </w:r>
-      <w:proofErr w:type="spellStart"/>
-      <w:r>
-        <w:t>perl</w:t>
-      </w:r>
-      <w:proofErr w:type="spellEnd"/>
-      <w:r>
-        <w:t xml:space="preserve"> script is using </w:t>
-      </w:r>
-      <w:r>
-        <w:t xml:space="preserve">the </w:t>
-      </w:r>
-      <w:proofErr w:type="spellStart"/>
-      <w:r>
-        <w:t>mysqldump</w:t>
-      </w:r>
-      <w:proofErr w:type="spellEnd"/>
+      <w:r>
+        <w:t xml:space="preserve"> utility. The perl script is using </w:t>
+      </w:r>
+      <w:r>
+        <w:t>the mysqldump</w:t>
+      </w:r>
       <w:r>
         <w:t xml:space="preserve"> to achieve the backup.</w:t>
       </w:r>
       <w:r>
         <w:t xml:space="preserve"> We need special privileges to use </w:t>
       </w:r>
-      <w:proofErr w:type="spellStart"/>
       <w:r>
         <w:t>mysqlhotcopy</w:t>
       </w:r>
-      <w:proofErr w:type="spellEnd"/>
       <w:r>
         <w:t>.</w:t>
       </w:r>
     </w:p>
     <w:p>
       <w:pPr>
+        <w:pStyle w:val="Ttulo1"/>
+      </w:pPr>
+      <w:r>
+        <w:t>How can the database be restored from a backup file?</w:t>
+      </w:r>
+    </w:p>
+    <w:p>
+      <w:pPr>
         <w:spacing w:line="240" w:lineRule="auto"/>
-        <w:jc w:val="both"/>
-      </w:pPr>
+      </w:pPr>
+      <w:r>
+        <w:t>First, you need to ungzip the file by running the following command:</w:t>
+      </w:r>
     </w:p>
     <w:p>
       <w:pPr>
         <w:spacing w:line="240" w:lineRule="auto"/>
-      </w:pPr>
+        <w:ind w:firstLine="720"/>
+        <w:rPr>
+          <w:rFonts w:ascii="BatangChe" w:eastAsia="BatangChe" w:hAnsi="BatangChe"/>
+          <w:b/>
+        </w:rPr>
+      </w:pPr>
+      <w:r>
+        <w:rPr>
+          <w:rFonts w:ascii="BatangChe" w:eastAsia="BatangChe" w:hAnsi="BatangChe"/>
+          <w:b/>
+        </w:rPr>
+        <w:t>gunzip -d &lt;</w:t>
+      </w:r>
+      <w:r>
+        <w:rPr>
+          <w:rFonts w:ascii="BatangChe" w:eastAsia="BatangChe" w:hAnsi="BatangChe"/>
+          <w:b/>
+        </w:rPr>
+        <w:t>file_name.gz</w:t>
+      </w:r>
+      <w:r>
+        <w:rPr>
+          <w:rFonts w:ascii="BatangChe" w:eastAsia="BatangChe" w:hAnsi="BatangChe"/>
+          <w:b/>
+        </w:rPr>
+        <w:t>&gt;</w:t>
+      </w:r>
+    </w:p>
+    <w:p>
+      <w:pPr>
+        <w:spacing w:line="240" w:lineRule="auto"/>
+      </w:pPr>
+      <w:r>
+        <w:t>Second, load the file into the database running the following command</w:t>
+      </w:r>
+      <w:r>
+        <w:rPr>
+          <w:color w:val="FF0000"/>
+        </w:rPr>
+        <w:t>. THIS WILL DELETE ALL THE CURRENT DATA IN BITNAMI_DRUPAL7. If you are 100% sure you want to delete current data and restore the data from the backup file</w:t>
+      </w:r>
+      <w:r>
+        <w:t>, then run:</w:t>
+      </w:r>
+    </w:p>
+    <w:p>
+      <w:pPr>
+        <w:spacing w:line="240" w:lineRule="auto"/>
+        <w:ind w:firstLine="720"/>
+        <w:rPr>
+          <w:rFonts w:ascii="BatangChe" w:eastAsia="BatangChe" w:hAnsi="BatangChe"/>
+          <w:b/>
+        </w:rPr>
+      </w:pPr>
+      <w:r>
+        <w:rPr>
+          <w:rFonts w:ascii="BatangChe" w:eastAsia="BatangChe" w:hAnsi="BatangChe"/>
+          <w:b/>
+        </w:rPr>
+        <w:t>mysql -u bitnami -p bitnami_drupal7 &lt; [file_name]</w:t>
+      </w:r>
+    </w:p>
+    <w:p>
+      <w:pPr>
+        <w:spacing w:line="240" w:lineRule="auto"/>
+        <w:rPr>
+          <w:rFonts w:ascii="BatangChe" w:eastAsia="BatangChe" w:hAnsi="BatangChe"/>
+          <w:b/>
+        </w:rPr>
+      </w:pPr>
+      <w:r>
+        <w:t>If need to restore a remote data</w:t>
+      </w:r>
+      <w:r>
+        <w:t xml:space="preserve">base, then include the hostname:  </w:t>
+      </w:r>
+      <w:r>
+        <w:t>--host=remote-server</w:t>
+      </w:r>
+      <w:r>
+        <w:t xml:space="preserve"> and the flag –C which allows to use compression in the server/client protocol</w:t>
+      </w:r>
     </w:p>
     <w:sectPr>
       <w:pgSz w:w="12240" w:h="15840"/>

</xml_diff>